<commit_message>
20252404 1240 and 1409  are same.  TableGrid uses bad tableId.
</commit_message>
<xml_diff>
--- a/src/CoverageKiller2_Tests/TestFiles/SEA Garage (CC) Short.docx
+++ b/src/CoverageKiller2_Tests/TestFiles/SEA Garage (CC) Short.docx
@@ -55,21 +55,7 @@
           <w:rFonts w:ascii="Arial" w:hAnsi="Arial" w:cs="Arial"/>
           <w:b/>
         </w:rPr>
-        <w:t xml:space="preserve">***Table </w:t>
-      </w:r>
-      <w:r>
-        <w:rPr>
-          <w:rFonts w:ascii="Arial" w:hAnsi="Arial" w:cs="Arial"/>
-          <w:b/>
-        </w:rPr>
-        <w:t>1</w:t>
-      </w:r>
-      <w:r>
-        <w:rPr>
-          <w:rFonts w:ascii="Arial" w:hAnsi="Arial" w:cs="Arial"/>
-          <w:b/>
-        </w:rPr>
-        <w:t>***</w:t>
+        <w:t>***Table 1***</w:t>
       </w:r>
     </w:p>
     <w:p>
@@ -2202,29 +2188,6 @@
     <w:p>
       <w:pPr>
         <w:spacing w:after="0"/>
-        <w:rPr>
-          <w:rFonts w:ascii="Arial" w:hAnsi="Arial" w:cs="Arial"/>
-        </w:rPr>
-      </w:pPr>
-      <w:r>
-        <w:rPr>
-          <w:rFonts w:ascii="Arial" w:hAnsi="Arial" w:cs="Arial"/>
-        </w:rPr>
-        <w:lastRenderedPageBreak/>
-        <w:t xml:space="preserve"> </w:t>
-      </w:r>
-    </w:p>
-    <w:p>
-      <w:pPr>
-        <w:spacing w:after="0"/>
-        <w:rPr>
-          <w:rFonts w:ascii="Arial" w:hAnsi="Arial" w:cs="Arial"/>
-        </w:rPr>
-      </w:pPr>
-    </w:p>
-    <w:p>
-      <w:pPr>
-        <w:spacing w:after="0"/>
         <w:jc w:val="center"/>
         <w:rPr>
           <w:rFonts w:ascii="Arial" w:hAnsi="Arial" w:cs="Arial"/>
@@ -2236,22 +2199,19 @@
           <w:rFonts w:ascii="Arial" w:hAnsi="Arial" w:cs="Arial"/>
           <w:b/>
         </w:rPr>
-        <w:t xml:space="preserve">***Table </w:t>
+        <w:lastRenderedPageBreak/>
+        <w:t>***Table 3***</w:t>
       </w:r>
-      <w:r>
+    </w:p>
+    <w:p>
+      <w:pPr>
+        <w:spacing w:after="0"/>
+        <w:jc w:val="center"/>
         <w:rPr>
           <w:rFonts w:ascii="Arial" w:hAnsi="Arial" w:cs="Arial"/>
           <w:b/>
         </w:rPr>
-        <w:t>3</w:t>
-      </w:r>
-      <w:r>
-        <w:rPr>
-          <w:rFonts w:ascii="Arial" w:hAnsi="Arial" w:cs="Arial"/>
-          <w:b/>
-        </w:rPr>
-        <w:t>***</w:t>
-      </w:r>
+      </w:pPr>
     </w:p>
     <w:p>
       <w:pPr>
@@ -3113,21 +3073,7 @@
           <w:rFonts w:ascii="Arial" w:hAnsi="Arial" w:cs="Arial"/>
           <w:b/>
         </w:rPr>
-        <w:t xml:space="preserve">***Table </w:t>
-      </w:r>
-      <w:r>
-        <w:rPr>
-          <w:rFonts w:ascii="Arial" w:hAnsi="Arial" w:cs="Arial"/>
-          <w:b/>
-        </w:rPr>
-        <w:t>4</w:t>
-      </w:r>
-      <w:r>
-        <w:rPr>
-          <w:rFonts w:ascii="Arial" w:hAnsi="Arial" w:cs="Arial"/>
-          <w:b/>
-        </w:rPr>
-        <w:t>***</w:t>
+        <w:t>***Table 4***</w:t>
       </w:r>
     </w:p>
     <w:p>
@@ -3661,21 +3607,7 @@
           <w:rFonts w:ascii="Arial" w:hAnsi="Arial" w:cs="Arial"/>
           <w:b/>
         </w:rPr>
-        <w:t xml:space="preserve">***Table </w:t>
-      </w:r>
-      <w:r>
-        <w:rPr>
-          <w:rFonts w:ascii="Arial" w:hAnsi="Arial" w:cs="Arial"/>
-          <w:b/>
-        </w:rPr>
-        <w:t>5</w:t>
-      </w:r>
-      <w:r>
-        <w:rPr>
-          <w:rFonts w:ascii="Arial" w:hAnsi="Arial" w:cs="Arial"/>
-          <w:b/>
-        </w:rPr>
-        <w:t>***</w:t>
+        <w:t>***Table 5***</w:t>
       </w:r>
     </w:p>
     <w:p>
@@ -5094,21 +5026,7 @@
           <w:rFonts w:ascii="Arial" w:hAnsi="Arial" w:cs="Arial"/>
           <w:b/>
         </w:rPr>
-        <w:t xml:space="preserve">***Table </w:t>
-      </w:r>
-      <w:r>
-        <w:rPr>
-          <w:rFonts w:ascii="Arial" w:hAnsi="Arial" w:cs="Arial"/>
-          <w:b/>
-        </w:rPr>
-        <w:t>6</w:t>
-      </w:r>
-      <w:r>
-        <w:rPr>
-          <w:rFonts w:ascii="Arial" w:hAnsi="Arial" w:cs="Arial"/>
-          <w:b/>
-        </w:rPr>
-        <w:t>***</w:t>
+        <w:t>***Table 6***</w:t>
       </w:r>
     </w:p>
     <w:p>
@@ -11474,21 +11392,7 @@
           <w:rFonts w:ascii="Arial" w:hAnsi="Arial" w:cs="Arial"/>
           <w:b/>
         </w:rPr>
-        <w:t xml:space="preserve">***Table </w:t>
-      </w:r>
-      <w:r>
-        <w:rPr>
-          <w:rFonts w:ascii="Arial" w:hAnsi="Arial" w:cs="Arial"/>
-          <w:b/>
-        </w:rPr>
-        <w:t>7</w:t>
-      </w:r>
-      <w:r>
-        <w:rPr>
-          <w:rFonts w:ascii="Arial" w:hAnsi="Arial" w:cs="Arial"/>
-          <w:b/>
-        </w:rPr>
-        <w:t>***</w:t>
+        <w:t>***Table 7***</w:t>
       </w:r>
     </w:p>
     <w:p>

</xml_diff>

<commit_message>
202504241937 Resolved bug 20250424-1656. Set table width to 200% for measurements in GridCrawler5
</commit_message>
<xml_diff>
--- a/src/CoverageKiller2_Tests/TestFiles/SEA Garage (CC) Short.docx
+++ b/src/CoverageKiller2_Tests/TestFiles/SEA Garage (CC) Short.docx
@@ -944,6 +944,42 @@
         <w:spacing w:after="0"/>
       </w:pPr>
     </w:p>
+    <w:p>
+      <w:pPr>
+        <w:keepNext/>
+        <w:keepLines/>
+        <w:spacing w:after="0"/>
+        <w:jc w:val="center"/>
+      </w:pPr>
+      <w:r>
+        <w:rPr>
+          <w:rFonts w:ascii="Arial" w:hAnsi="Arial" w:cs="Arial"/>
+          <w:b/>
+        </w:rPr>
+        <w:t xml:space="preserve">***Table </w:t>
+      </w:r>
+      <w:r>
+        <w:rPr>
+          <w:rFonts w:ascii="Arial" w:hAnsi="Arial" w:cs="Arial"/>
+          <w:b/>
+        </w:rPr>
+        <w:t>3</w:t>
+      </w:r>
+      <w:r>
+        <w:rPr>
+          <w:rFonts w:ascii="Arial" w:hAnsi="Arial" w:cs="Arial"/>
+          <w:b/>
+        </w:rPr>
+        <w:t>***</w:t>
+      </w:r>
+    </w:p>
+    <w:p>
+      <w:pPr>
+        <w:keepNext/>
+        <w:keepLines/>
+        <w:spacing w:after="0"/>
+      </w:pPr>
+    </w:p>
     <w:tbl>
       <w:tblPr>
         <w:tblStyle w:val="TableGrid"/>
@@ -1479,6 +1515,55 @@
         </w:tc>
       </w:tr>
     </w:tbl>
+    <w:p>
+      <w:pPr>
+        <w:keepLines/>
+        <w:spacing w:after="0"/>
+        <w:rPr>
+          <w:rFonts w:ascii="Arial" w:hAnsi="Arial" w:cs="Arial"/>
+          <w:b/>
+        </w:rPr>
+      </w:pPr>
+    </w:p>
+    <w:p>
+      <w:pPr>
+        <w:keepNext/>
+        <w:keepLines/>
+        <w:spacing w:after="0"/>
+        <w:jc w:val="center"/>
+      </w:pPr>
+      <w:r>
+        <w:rPr>
+          <w:rFonts w:ascii="Arial" w:hAnsi="Arial" w:cs="Arial"/>
+          <w:b/>
+        </w:rPr>
+        <w:t xml:space="preserve">***Table </w:t>
+      </w:r>
+      <w:r>
+        <w:rPr>
+          <w:rFonts w:ascii="Arial" w:hAnsi="Arial" w:cs="Arial"/>
+          <w:b/>
+        </w:rPr>
+        <w:t>4</w:t>
+      </w:r>
+      <w:r>
+        <w:rPr>
+          <w:rFonts w:ascii="Arial" w:hAnsi="Arial" w:cs="Arial"/>
+          <w:b/>
+        </w:rPr>
+        <w:t>***</w:t>
+      </w:r>
+    </w:p>
+    <w:p>
+      <w:pPr>
+        <w:keepLines/>
+        <w:spacing w:after="0"/>
+        <w:rPr>
+          <w:rFonts w:ascii="Arial" w:hAnsi="Arial" w:cs="Arial"/>
+          <w:b/>
+        </w:rPr>
+      </w:pPr>
+    </w:p>
     <w:p>
       <w:pPr>
         <w:keepLines/>
@@ -2200,7 +2285,21 @@
           <w:b/>
         </w:rPr>
         <w:lastRenderedPageBreak/>
-        <w:t>***Table 3***</w:t>
+        <w:t xml:space="preserve">***Table </w:t>
+      </w:r>
+      <w:r>
+        <w:rPr>
+          <w:rFonts w:ascii="Arial" w:hAnsi="Arial" w:cs="Arial"/>
+          <w:b/>
+        </w:rPr>
+        <w:t>5</w:t>
+      </w:r>
+      <w:r>
+        <w:rPr>
+          <w:rFonts w:ascii="Arial" w:hAnsi="Arial" w:cs="Arial"/>
+          <w:b/>
+        </w:rPr>
+        <w:t>***</w:t>
       </w:r>
     </w:p>
     <w:p>
@@ -3073,7 +3172,21 @@
           <w:rFonts w:ascii="Arial" w:hAnsi="Arial" w:cs="Arial"/>
           <w:b/>
         </w:rPr>
-        <w:t>***Table 4***</w:t>
+        <w:t xml:space="preserve">***Table </w:t>
+      </w:r>
+      <w:r>
+        <w:rPr>
+          <w:rFonts w:ascii="Arial" w:hAnsi="Arial" w:cs="Arial"/>
+          <w:b/>
+        </w:rPr>
+        <w:t>6</w:t>
+      </w:r>
+      <w:r>
+        <w:rPr>
+          <w:rFonts w:ascii="Arial" w:hAnsi="Arial" w:cs="Arial"/>
+          <w:b/>
+        </w:rPr>
+        <w:t>***</w:t>
       </w:r>
     </w:p>
     <w:p>
@@ -3607,7 +3720,21 @@
           <w:rFonts w:ascii="Arial" w:hAnsi="Arial" w:cs="Arial"/>
           <w:b/>
         </w:rPr>
-        <w:t>***Table 5***</w:t>
+        <w:t xml:space="preserve">***Table </w:t>
+      </w:r>
+      <w:r>
+        <w:rPr>
+          <w:rFonts w:ascii="Arial" w:hAnsi="Arial" w:cs="Arial"/>
+          <w:b/>
+        </w:rPr>
+        <w:t>7</w:t>
+      </w:r>
+      <w:r>
+        <w:rPr>
+          <w:rFonts w:ascii="Arial" w:hAnsi="Arial" w:cs="Arial"/>
+          <w:b/>
+        </w:rPr>
+        <w:t>***</w:t>
       </w:r>
     </w:p>
     <w:p>
@@ -4400,7 +4527,51 @@
       <w:pPr>
         <w:spacing w:after="0"/>
       </w:pPr>
+    </w:p>
+    <w:p>
+      <w:pPr>
+        <w:spacing w:after="0"/>
+      </w:pPr>
+    </w:p>
+    <w:p>
+      <w:pPr>
+        <w:keepNext/>
+        <w:keepLines/>
+        <w:spacing w:after="0"/>
+        <w:jc w:val="center"/>
+      </w:pPr>
       <w:bookmarkStart w:id="8" w:name="_Hlk53395284"/>
+      <w:r>
+        <w:rPr>
+          <w:rFonts w:ascii="Arial" w:hAnsi="Arial" w:cs="Arial"/>
+          <w:b/>
+        </w:rPr>
+        <w:t xml:space="preserve">***Table </w:t>
+      </w:r>
+      <w:r>
+        <w:rPr>
+          <w:rFonts w:ascii="Arial" w:hAnsi="Arial" w:cs="Arial"/>
+          <w:b/>
+        </w:rPr>
+        <w:t>8</w:t>
+      </w:r>
+      <w:r>
+        <w:rPr>
+          <w:rFonts w:ascii="Arial" w:hAnsi="Arial" w:cs="Arial"/>
+          <w:b/>
+        </w:rPr>
+        <w:t>***</w:t>
+      </w:r>
+    </w:p>
+    <w:p>
+      <w:pPr>
+        <w:spacing w:after="0"/>
+      </w:pPr>
+    </w:p>
+    <w:p>
+      <w:pPr>
+        <w:spacing w:after="0"/>
+      </w:pPr>
     </w:p>
     <w:tbl>
       <w:tblPr>
@@ -4445,6 +4616,7 @@
                 <w:sz w:val="18"/>
                 <w:szCs w:val="18"/>
               </w:rPr>
+              <w:lastRenderedPageBreak/>
               <w:t>Grid</w:t>
             </w:r>
           </w:p>
@@ -5026,7 +5198,21 @@
           <w:rFonts w:ascii="Arial" w:hAnsi="Arial" w:cs="Arial"/>
           <w:b/>
         </w:rPr>
-        <w:t>***Table 6***</w:t>
+        <w:t xml:space="preserve">***Table </w:t>
+      </w:r>
+      <w:r>
+        <w:rPr>
+          <w:rFonts w:ascii="Arial" w:hAnsi="Arial" w:cs="Arial"/>
+          <w:b/>
+        </w:rPr>
+        <w:t>9</w:t>
+      </w:r>
+      <w:r>
+        <w:rPr>
+          <w:rFonts w:ascii="Arial" w:hAnsi="Arial" w:cs="Arial"/>
+          <w:b/>
+        </w:rPr>
+        <w:t>***</w:t>
       </w:r>
     </w:p>
     <w:p>
@@ -11392,7 +11578,21 @@
           <w:rFonts w:ascii="Arial" w:hAnsi="Arial" w:cs="Arial"/>
           <w:b/>
         </w:rPr>
-        <w:t>***Table 7***</w:t>
+        <w:t xml:space="preserve">***Table </w:t>
+      </w:r>
+      <w:r>
+        <w:rPr>
+          <w:rFonts w:ascii="Arial" w:hAnsi="Arial" w:cs="Arial"/>
+          <w:b/>
+        </w:rPr>
+        <w:t>10</w:t>
+      </w:r>
+      <w:r>
+        <w:rPr>
+          <w:rFonts w:ascii="Arial" w:hAnsi="Arial" w:cs="Arial"/>
+          <w:b/>
+        </w:rPr>
+        <w:t>***</w:t>
       </w:r>
     </w:p>
     <w:p>

</xml_diff>